<commit_message>
updated use case register
</commit_message>
<xml_diff>
--- a/DesignDocuments/UseCaseRegister.docx
+++ b/DesignDocuments/UseCaseRegister.docx
@@ -519,6 +519,50 @@
     </w:p>
     <w:p>
       <w:pPr>
+        <w:pStyle w:val="BodyText"/>
+        <w:widowControl/>
+        <w:numPr>
+          <w:ilvl w:val="0"/>
+          <w:numId w:val="1"/>
+        </w:numPr>
+        <w:tabs>
+          <w:tab w:val="left" w:pos="720"/>
+        </w:tabs>
+        <w:rPr>
+          <w:color w:val="auto"/>
+        </w:rPr>
+      </w:pPr>
+      <w:r>
+        <w:t>System adds c</w:t>
+      </w:r>
+      <w:r>
+        <w:t>ustomer price update</w:t>
+      </w:r>
+      <w:r>
+        <w:t xml:space="preserve"> event to log file</w:t>
+      </w:r>
+    </w:p>
+    <w:p>
+      <w:pPr>
+        <w:pStyle w:val="BodyText"/>
+        <w:widowControl/>
+        <w:numPr>
+          <w:ilvl w:val="0"/>
+          <w:numId w:val="1"/>
+        </w:numPr>
+        <w:tabs>
+          <w:tab w:val="left" w:pos="720"/>
+        </w:tabs>
+        <w:rPr>
+          <w:color w:val="auto"/>
+        </w:rPr>
+      </w:pPr>
+      <w:r>
+        <w:t>System updates business figures</w:t>
+      </w:r>
+    </w:p>
+    <w:p>
+      <w:pPr>
         <w:pStyle w:val="Heading2"/>
         <w:widowControl/>
       </w:pPr>
@@ -814,6 +858,50 @@
       <w:r>
         <w:t>Clerk/Manager clicks “Update”</w:t>
       </w:r>
+      <w:r>
+        <w:rPr>
+          <w:color w:val="auto"/>
+        </w:rPr>
+        <w:t xml:space="preserve"> </w:t>
+      </w:r>
+    </w:p>
+    <w:p>
+      <w:pPr>
+        <w:pStyle w:val="BodyText"/>
+        <w:widowControl/>
+        <w:numPr>
+          <w:ilvl w:val="0"/>
+          <w:numId w:val="2"/>
+        </w:numPr>
+        <w:tabs>
+          <w:tab w:val="left" w:pos="720"/>
+        </w:tabs>
+        <w:rPr>
+          <w:color w:val="auto"/>
+        </w:rPr>
+      </w:pPr>
+      <w:r>
+        <w:t>System adds delivery event to log file</w:t>
+      </w:r>
+    </w:p>
+    <w:p>
+      <w:pPr>
+        <w:pStyle w:val="BodyText"/>
+        <w:widowControl/>
+        <w:numPr>
+          <w:ilvl w:val="0"/>
+          <w:numId w:val="2"/>
+        </w:numPr>
+        <w:tabs>
+          <w:tab w:val="left" w:pos="720"/>
+        </w:tabs>
+        <w:rPr>
+          <w:color w:val="auto"/>
+        </w:rPr>
+      </w:pPr>
+      <w:r>
+        <w:t>System updates business figures</w:t>
+      </w:r>
     </w:p>
     <w:p>
       <w:pPr>
@@ -1181,6 +1269,50 @@
       <w:r>
         <w:t>Clerk/Manager clicks “Update”</w:t>
       </w:r>
+      <w:r>
+        <w:rPr>
+          <w:color w:val="auto"/>
+        </w:rPr>
+        <w:t xml:space="preserve"> </w:t>
+      </w:r>
+    </w:p>
+    <w:p>
+      <w:pPr>
+        <w:pStyle w:val="BodyText"/>
+        <w:widowControl/>
+        <w:numPr>
+          <w:ilvl w:val="0"/>
+          <w:numId w:val="4"/>
+        </w:numPr>
+        <w:tabs>
+          <w:tab w:val="left" w:pos="720"/>
+        </w:tabs>
+        <w:rPr>
+          <w:color w:val="auto"/>
+        </w:rPr>
+      </w:pPr>
+      <w:r>
+        <w:t>System adds transport price update event to log file</w:t>
+      </w:r>
+    </w:p>
+    <w:p>
+      <w:pPr>
+        <w:pStyle w:val="BodyText"/>
+        <w:widowControl/>
+        <w:numPr>
+          <w:ilvl w:val="0"/>
+          <w:numId w:val="4"/>
+        </w:numPr>
+        <w:tabs>
+          <w:tab w:val="left" w:pos="720"/>
+        </w:tabs>
+        <w:rPr>
+          <w:color w:val="auto"/>
+        </w:rPr>
+      </w:pPr>
+      <w:r>
+        <w:t>System updates business figures</w:t>
+      </w:r>
     </w:p>
     <w:p>
       <w:pPr>
@@ -1454,6 +1586,55 @@
     </w:p>
     <w:p>
       <w:pPr>
+        <w:pStyle w:val="BodyText"/>
+        <w:widowControl/>
+        <w:numPr>
+          <w:ilvl w:val="0"/>
+          <w:numId w:val="5"/>
+        </w:numPr>
+        <w:tabs>
+          <w:tab w:val="left" w:pos="720"/>
+        </w:tabs>
+        <w:rPr>
+          <w:color w:val="auto"/>
+        </w:rPr>
+      </w:pPr>
+      <w:r>
+        <w:t xml:space="preserve">System adds </w:t>
+      </w:r>
+      <w:r>
+        <w:t>d</w:t>
+      </w:r>
+      <w:r>
+        <w:t>iscontinue route e</w:t>
+      </w:r>
+      <w:bookmarkStart w:id="0" w:name="_GoBack"/>
+      <w:bookmarkEnd w:id="0"/>
+      <w:r>
+        <w:t>vent to log file</w:t>
+      </w:r>
+    </w:p>
+    <w:p>
+      <w:pPr>
+        <w:pStyle w:val="BodyText"/>
+        <w:widowControl/>
+        <w:numPr>
+          <w:ilvl w:val="0"/>
+          <w:numId w:val="5"/>
+        </w:numPr>
+        <w:tabs>
+          <w:tab w:val="left" w:pos="720"/>
+        </w:tabs>
+        <w:rPr>
+          <w:color w:val="auto"/>
+        </w:rPr>
+      </w:pPr>
+      <w:r>
+        <w:t>System updates business figures</w:t>
+      </w:r>
+    </w:p>
+    <w:p>
+      <w:pPr>
         <w:pStyle w:val="Heading2"/>
         <w:widowControl/>
       </w:pPr>
@@ -1733,12 +1914,7 @@
         </w:tabs>
       </w:pPr>
       <w:r>
-        <w:t>Clerk/</w:t>
-      </w:r>
-      <w:bookmarkStart w:id="0" w:name="_GoBack"/>
-      <w:bookmarkEnd w:id="0"/>
-      <w:r>
-        <w:t>Manager</w:t>
+        <w:t>Clerk/Manager</w:t>
       </w:r>
     </w:p>
     <w:p>

</xml_diff>

<commit_message>
added verification checks in our use case register and exception scenarios
</commit_message>
<xml_diff>
--- a/DesignDocuments/UseCaseRegister.docx
+++ b/DesignDocuments/UseCaseRegister.docx
@@ -1,6 +1,6 @@
 
 <file path=word/document.xml><?xml version="1.0" encoding="utf-8"?>
-<w:document xmlns:wpc="http://schemas.microsoft.com/office/word/2010/wordprocessingCanvas" xmlns:cx="http://schemas.microsoft.com/office/drawing/2014/chartex" xmlns:cx1="http://schemas.microsoft.com/office/drawing/2015/9/8/chartex" xmlns:cx2="http://schemas.microsoft.com/office/drawing/2015/10/21/chartex" xmlns:cx3="http://schemas.microsoft.com/office/drawing/2016/5/9/chartex" xmlns:cx4="http://schemas.microsoft.com/office/drawing/2016/5/10/chartex" xmlns:cx5="http://schemas.microsoft.com/office/drawing/2016/5/11/chartex" xmlns:mc="http://schemas.openxmlformats.org/markup-compatibility/2006" xmlns:o="urn:schemas-microsoft-com:office:office" xmlns:r="http://schemas.openxmlformats.org/officeDocument/2006/relationships" xmlns:m="http://schemas.openxmlformats.org/officeDocument/2006/math" xmlns:v="urn:schemas-microsoft-com:vml" xmlns:wp14="http://schemas.microsoft.com/office/word/2010/wordprocessingDrawing" xmlns:wp="http://schemas.openxmlformats.org/drawingml/2006/wordprocessingDrawing" xmlns:w10="urn:schemas-microsoft-com:office:word" xmlns:w="http://schemas.openxmlformats.org/wordprocessingml/2006/main" xmlns:w14="http://schemas.microsoft.com/office/word/2010/wordml" xmlns:w15="http://schemas.microsoft.com/office/word/2012/wordml" xmlns:w16se="http://schemas.microsoft.com/office/word/2015/wordml/symex" xmlns:wpg="http://schemas.microsoft.com/office/word/2010/wordprocessingGroup" xmlns:wpi="http://schemas.microsoft.com/office/word/2010/wordprocessingInk" xmlns:wne="http://schemas.microsoft.com/office/word/2006/wordml" xmlns:wps="http://schemas.microsoft.com/office/word/2010/wordprocessingShape" mc:Ignorable="w14 w15 w16se wp14">
+<w:document xmlns:wpc="http://schemas.microsoft.com/office/word/2010/wordprocessingCanvas" xmlns:cx="http://schemas.microsoft.com/office/drawing/2014/chartex" xmlns:cx1="http://schemas.microsoft.com/office/drawing/2015/9/8/chartex" xmlns:cx2="http://schemas.microsoft.com/office/drawing/2015/10/21/chartex" xmlns:cx3="http://schemas.microsoft.com/office/drawing/2016/5/9/chartex" xmlns:cx4="http://schemas.microsoft.com/office/drawing/2016/5/10/chartex" xmlns:cx5="http://schemas.microsoft.com/office/drawing/2016/5/11/chartex" xmlns:cx6="http://schemas.microsoft.com/office/drawing/2016/5/12/chartex" xmlns:cx7="http://schemas.microsoft.com/office/drawing/2016/5/13/chartex" xmlns:cx8="http://schemas.microsoft.com/office/drawing/2016/5/14/chartex" xmlns:mc="http://schemas.openxmlformats.org/markup-compatibility/2006" xmlns:aink="http://schemas.microsoft.com/office/drawing/2016/ink" xmlns:o="urn:schemas-microsoft-com:office:office" xmlns:r="http://schemas.openxmlformats.org/officeDocument/2006/relationships" xmlns:m="http://schemas.openxmlformats.org/officeDocument/2006/math" xmlns:v="urn:schemas-microsoft-com:vml" xmlns:wp14="http://schemas.microsoft.com/office/word/2010/wordprocessingDrawing" xmlns:wp="http://schemas.openxmlformats.org/drawingml/2006/wordprocessingDrawing" xmlns:w10="urn:schemas-microsoft-com:office:word" xmlns:w="http://schemas.openxmlformats.org/wordprocessingml/2006/main" xmlns:w14="http://schemas.microsoft.com/office/word/2010/wordml" xmlns:w15="http://schemas.microsoft.com/office/word/2012/wordml" xmlns:w16se="http://schemas.microsoft.com/office/word/2015/wordml/symex" xmlns:wpg="http://schemas.microsoft.com/office/word/2010/wordprocessingGroup" xmlns:wpi="http://schemas.microsoft.com/office/word/2010/wordprocessingInk" xmlns:wne="http://schemas.microsoft.com/office/word/2006/wordml" xmlns:wps="http://schemas.microsoft.com/office/word/2010/wordprocessingShape" mc:Ignorable="w14 w15 w16se wp14">
   <w:body>
     <w:p>
       <w:pPr>
@@ -533,13 +533,7 @@
         </w:rPr>
       </w:pPr>
       <w:r>
-        <w:t>System adds c</w:t>
-      </w:r>
-      <w:r>
-        <w:t>ustomer price update</w:t>
-      </w:r>
-      <w:r>
-        <w:t xml:space="preserve"> event to log file</w:t>
+        <w:t>System verifies if the fields are correct</w:t>
       </w:r>
     </w:p>
     <w:p>
@@ -558,6 +552,25 @@
         </w:rPr>
       </w:pPr>
       <w:r>
+        <w:t>System adds customer price update event to log file</w:t>
+      </w:r>
+    </w:p>
+    <w:p>
+      <w:pPr>
+        <w:pStyle w:val="BodyText"/>
+        <w:widowControl/>
+        <w:numPr>
+          <w:ilvl w:val="0"/>
+          <w:numId w:val="1"/>
+        </w:numPr>
+        <w:tabs>
+          <w:tab w:val="left" w:pos="720"/>
+        </w:tabs>
+        <w:rPr>
+          <w:color w:val="auto"/>
+        </w:rPr>
+      </w:pPr>
+      <w:r>
         <w:t>System updates business figures</w:t>
       </w:r>
     </w:p>
@@ -580,16 +593,10 @@
         <w:ind w:left="720" w:hanging="360"/>
       </w:pPr>
       <w:r>
-        <w:t>1</w:t>
-      </w:r>
-      <w:r>
-        <w:t>a.</w:t>
-      </w:r>
-      <w:r>
-        <w:tab/>
-      </w:r>
-      <w:r>
-        <w:t>N/A</w:t>
+        <w:t>9</w:t>
+      </w:r>
+      <w:r>
+        <w:t>a. Clerk / Manager enters invalid data in at least one of the fields, go to step 2</w:t>
       </w:r>
     </w:p>
     <w:p>
@@ -881,23 +888,45 @@
         </w:rPr>
       </w:pPr>
       <w:r>
-        <w:t>System adds delivery event to log file</w:t>
-      </w:r>
-    </w:p>
-    <w:p>
-      <w:pPr>
-        <w:pStyle w:val="BodyText"/>
-        <w:widowControl/>
-        <w:numPr>
-          <w:ilvl w:val="0"/>
-          <w:numId w:val="2"/>
-        </w:numPr>
-        <w:tabs>
-          <w:tab w:val="left" w:pos="720"/>
-        </w:tabs>
         <w:rPr>
           <w:color w:val="auto"/>
         </w:rPr>
+        <w:t>System verifies if fields are correct</w:t>
+      </w:r>
+    </w:p>
+    <w:p>
+      <w:pPr>
+        <w:pStyle w:val="BodyText"/>
+        <w:widowControl/>
+        <w:numPr>
+          <w:ilvl w:val="0"/>
+          <w:numId w:val="2"/>
+        </w:numPr>
+        <w:tabs>
+          <w:tab w:val="left" w:pos="720"/>
+        </w:tabs>
+        <w:rPr>
+          <w:color w:val="auto"/>
+        </w:rPr>
+      </w:pPr>
+      <w:r>
+        <w:t>System adds delivery event to log file</w:t>
+      </w:r>
+    </w:p>
+    <w:p>
+      <w:pPr>
+        <w:pStyle w:val="BodyText"/>
+        <w:widowControl/>
+        <w:numPr>
+          <w:ilvl w:val="0"/>
+          <w:numId w:val="2"/>
+        </w:numPr>
+        <w:tabs>
+          <w:tab w:val="left" w:pos="720"/>
+        </w:tabs>
+        <w:rPr>
+          <w:color w:val="auto"/>
+        </w:rPr>
       </w:pPr>
       <w:r>
         <w:t>System updates business figures</w:t>
@@ -922,7 +951,7 @@
         <w:ind w:left="720" w:hanging="360"/>
       </w:pPr>
       <w:r>
-        <w:t>1</w:t>
+        <w:t>9</w:t>
       </w:r>
       <w:r>
         <w:t>a.</w:t>
@@ -931,7 +960,7 @@
         <w:tab/>
       </w:r>
       <w:r>
-        <w:t>N/A</w:t>
+        <w:t>Clerk / Manager enters invalid data in at least one of the fields, go to step 2</w:t>
       </w:r>
     </w:p>
     <w:p>
@@ -1292,23 +1321,45 @@
         </w:rPr>
       </w:pPr>
       <w:r>
-        <w:t>System adds transport price update event to log file</w:t>
-      </w:r>
-    </w:p>
-    <w:p>
-      <w:pPr>
-        <w:pStyle w:val="BodyText"/>
-        <w:widowControl/>
-        <w:numPr>
-          <w:ilvl w:val="0"/>
-          <w:numId w:val="4"/>
-        </w:numPr>
-        <w:tabs>
-          <w:tab w:val="left" w:pos="720"/>
-        </w:tabs>
         <w:rPr>
           <w:color w:val="auto"/>
         </w:rPr>
+        <w:t>System verifies if fields are correct</w:t>
+      </w:r>
+    </w:p>
+    <w:p>
+      <w:pPr>
+        <w:pStyle w:val="BodyText"/>
+        <w:widowControl/>
+        <w:numPr>
+          <w:ilvl w:val="0"/>
+          <w:numId w:val="4"/>
+        </w:numPr>
+        <w:tabs>
+          <w:tab w:val="left" w:pos="720"/>
+        </w:tabs>
+        <w:rPr>
+          <w:color w:val="auto"/>
+        </w:rPr>
+      </w:pPr>
+      <w:r>
+        <w:t>System adds transport price update event to log file</w:t>
+      </w:r>
+    </w:p>
+    <w:p>
+      <w:pPr>
+        <w:pStyle w:val="BodyText"/>
+        <w:widowControl/>
+        <w:numPr>
+          <w:ilvl w:val="0"/>
+          <w:numId w:val="4"/>
+        </w:numPr>
+        <w:tabs>
+          <w:tab w:val="left" w:pos="720"/>
+        </w:tabs>
+        <w:rPr>
+          <w:color w:val="auto"/>
+        </w:rPr>
       </w:pPr>
       <w:r>
         <w:t>System updates business figures</w:t>
@@ -1333,16 +1384,13 @@
         <w:ind w:left="720" w:hanging="360"/>
       </w:pPr>
       <w:r>
-        <w:t>1</w:t>
-      </w:r>
-      <w:r>
-        <w:t>a.</w:t>
-      </w:r>
-      <w:r>
-        <w:tab/>
-      </w:r>
-      <w:r>
-        <w:t>N/A</w:t>
+        <w:t>13</w:t>
+      </w:r>
+      <w:r>
+        <w:t xml:space="preserve">a. </w:t>
+      </w:r>
+      <w:r>
+        <w:t>Clerk / Manager enters invalid data in at least one of the fields, go to step 2</w:t>
       </w:r>
     </w:p>
     <w:p>
@@ -1600,18 +1648,10 @@
         </w:rPr>
       </w:pPr>
       <w:r>
-        <w:t xml:space="preserve">System adds </w:t>
-      </w:r>
-      <w:r>
-        <w:t>d</w:t>
-      </w:r>
-      <w:r>
-        <w:t>iscontinue route e</w:t>
-      </w:r>
-      <w:bookmarkStart w:id="0" w:name="_GoBack"/>
-      <w:bookmarkEnd w:id="0"/>
-      <w:r>
-        <w:t>vent to log file</w:t>
+        <w:t xml:space="preserve">System </w:t>
+      </w:r>
+      <w:r>
+        <w:t>verifies that fields are valid</w:t>
       </w:r>
     </w:p>
     <w:p>
@@ -1630,6 +1670,25 @@
         </w:rPr>
       </w:pPr>
       <w:r>
+        <w:t>System adds discontinue route event to log file</w:t>
+      </w:r>
+    </w:p>
+    <w:p>
+      <w:pPr>
+        <w:pStyle w:val="BodyText"/>
+        <w:widowControl/>
+        <w:numPr>
+          <w:ilvl w:val="0"/>
+          <w:numId w:val="5"/>
+        </w:numPr>
+        <w:tabs>
+          <w:tab w:val="left" w:pos="720"/>
+        </w:tabs>
+        <w:rPr>
+          <w:color w:val="auto"/>
+        </w:rPr>
+      </w:pPr>
+      <w:r>
         <w:t>System updates business figures</w:t>
       </w:r>
     </w:p>
@@ -1652,16 +1711,12 @@
         <w:ind w:left="720" w:hanging="360"/>
       </w:pPr>
       <w:r>
-        <w:t>1</w:t>
-      </w:r>
-      <w:r>
-        <w:t>a.</w:t>
-      </w:r>
-      <w:r>
-        <w:tab/>
-      </w:r>
-      <w:r>
-        <w:t>N/A</w:t>
+        <w:t>8</w:t>
+      </w:r>
+      <w:bookmarkStart w:id="0" w:name="_GoBack"/>
+      <w:bookmarkEnd w:id="0"/>
+      <w:r>
+        <w:t>a. Clerk / Manager enters invalid data in at least one of the fields, go to step 2</w:t>
       </w:r>
     </w:p>
     <w:p>
@@ -2139,7 +2194,7 @@
 </file>
 
 <file path=word/numbering.xml><?xml version="1.0" encoding="utf-8"?>
-<w:numbering xmlns:wpc="http://schemas.microsoft.com/office/word/2010/wordprocessingCanvas" xmlns:cx="http://schemas.microsoft.com/office/drawing/2014/chartex" xmlns:cx1="http://schemas.microsoft.com/office/drawing/2015/9/8/chartex" xmlns:cx2="http://schemas.microsoft.com/office/drawing/2015/10/21/chartex" xmlns:cx3="http://schemas.microsoft.com/office/drawing/2016/5/9/chartex" xmlns:cx4="http://schemas.microsoft.com/office/drawing/2016/5/10/chartex" xmlns:cx5="http://schemas.microsoft.com/office/drawing/2016/5/11/chartex" xmlns:mc="http://schemas.openxmlformats.org/markup-compatibility/2006" xmlns:o="urn:schemas-microsoft-com:office:office" xmlns:r="http://schemas.openxmlformats.org/officeDocument/2006/relationships" xmlns:m="http://schemas.openxmlformats.org/officeDocument/2006/math" xmlns:v="urn:schemas-microsoft-com:vml" xmlns:wp14="http://schemas.microsoft.com/office/word/2010/wordprocessingDrawing" xmlns:wp="http://schemas.openxmlformats.org/drawingml/2006/wordprocessingDrawing" xmlns:w10="urn:schemas-microsoft-com:office:word" xmlns:w="http://schemas.openxmlformats.org/wordprocessingml/2006/main" xmlns:w14="http://schemas.microsoft.com/office/word/2010/wordml" xmlns:w15="http://schemas.microsoft.com/office/word/2012/wordml" xmlns:w16se="http://schemas.microsoft.com/office/word/2015/wordml/symex" xmlns:wpg="http://schemas.microsoft.com/office/word/2010/wordprocessingGroup" xmlns:wpi="http://schemas.microsoft.com/office/word/2010/wordprocessingInk" xmlns:wne="http://schemas.microsoft.com/office/word/2006/wordml" xmlns:wps="http://schemas.microsoft.com/office/word/2010/wordprocessingShape" mc:Ignorable="w14 w15 w16se wp14">
+<w:numbering xmlns:wpc="http://schemas.microsoft.com/office/word/2010/wordprocessingCanvas" xmlns:cx="http://schemas.microsoft.com/office/drawing/2014/chartex" xmlns:cx1="http://schemas.microsoft.com/office/drawing/2015/9/8/chartex" xmlns:cx2="http://schemas.microsoft.com/office/drawing/2015/10/21/chartex" xmlns:cx3="http://schemas.microsoft.com/office/drawing/2016/5/9/chartex" xmlns:cx4="http://schemas.microsoft.com/office/drawing/2016/5/10/chartex" xmlns:cx5="http://schemas.microsoft.com/office/drawing/2016/5/11/chartex" xmlns:cx6="http://schemas.microsoft.com/office/drawing/2016/5/12/chartex" xmlns:cx7="http://schemas.microsoft.com/office/drawing/2016/5/13/chartex" xmlns:cx8="http://schemas.microsoft.com/office/drawing/2016/5/14/chartex" xmlns:mc="http://schemas.openxmlformats.org/markup-compatibility/2006" xmlns:aink="http://schemas.microsoft.com/office/drawing/2016/ink" xmlns:o="urn:schemas-microsoft-com:office:office" xmlns:r="http://schemas.openxmlformats.org/officeDocument/2006/relationships" xmlns:m="http://schemas.openxmlformats.org/officeDocument/2006/math" xmlns:v="urn:schemas-microsoft-com:vml" xmlns:wp14="http://schemas.microsoft.com/office/word/2010/wordprocessingDrawing" xmlns:wp="http://schemas.openxmlformats.org/drawingml/2006/wordprocessingDrawing" xmlns:w10="urn:schemas-microsoft-com:office:word" xmlns:w="http://schemas.openxmlformats.org/wordprocessingml/2006/main" xmlns:w14="http://schemas.microsoft.com/office/word/2010/wordml" xmlns:w15="http://schemas.microsoft.com/office/word/2012/wordml" xmlns:w16se="http://schemas.microsoft.com/office/word/2015/wordml/symex" xmlns:wpg="http://schemas.microsoft.com/office/word/2010/wordprocessingGroup" xmlns:wpi="http://schemas.microsoft.com/office/word/2010/wordprocessingInk" xmlns:wne="http://schemas.microsoft.com/office/word/2006/wordml" xmlns:wps="http://schemas.microsoft.com/office/word/2010/wordprocessingShape" mc:Ignorable="w14 w15 w16se wp14">
   <w:abstractNum w:abstractNumId="0" w15:restartNumberingAfterBreak="0">
     <w:nsid w:val="00641C55"/>
     <w:multiLevelType w:val="hybridMultilevel"/>

</xml_diff>

<commit_message>
Fixed some typos in our use case register
</commit_message>
<xml_diff>
--- a/DesignDocuments/UseCaseRegister.docx
+++ b/DesignDocuments/UseCaseRegister.docx
@@ -1530,7 +1530,13 @@
         </w:tabs>
       </w:pPr>
       <w:r>
-        <w:t>Clerk/Manager clicks “Update Customer Price”</w:t>
+        <w:t>Clerk/Manager clicks “</w:t>
+      </w:r>
+      <w:r>
+        <w:t>Discontinue route</w:t>
+      </w:r>
+      <w:r>
+        <w:t>”</w:t>
       </w:r>
     </w:p>
     <w:p>
@@ -1580,6 +1586,8 @@
       <w:r>
         <w:t>Clerk/Manager enters destination location</w:t>
       </w:r>
+      <w:bookmarkStart w:id="0" w:name="_GoBack"/>
+      <w:bookmarkEnd w:id="0"/>
     </w:p>
     <w:p>
       <w:pPr>
@@ -1713,8 +1721,6 @@
       <w:r>
         <w:t>8</w:t>
       </w:r>
-      <w:bookmarkStart w:id="0" w:name="_GoBack"/>
-      <w:bookmarkEnd w:id="0"/>
       <w:r>
         <w:t>a. Clerk / Manager enters invalid data in at least one of the fields, go to step 2</w:t>
       </w:r>

</xml_diff>

<commit_message>
made updates to RADs
</commit_message>
<xml_diff>
--- a/DesignDocuments/UseCaseRegister.docx
+++ b/DesignDocuments/UseCaseRegister.docx
@@ -1,6 +1,6 @@
 
 <file path=word/document.xml><?xml version="1.0" encoding="utf-8"?>
-<w:document xmlns:wpc="http://schemas.microsoft.com/office/word/2010/wordprocessingCanvas" xmlns:cx="http://schemas.microsoft.com/office/drawing/2014/chartex" xmlns:cx1="http://schemas.microsoft.com/office/drawing/2015/9/8/chartex" xmlns:cx2="http://schemas.microsoft.com/office/drawing/2015/10/21/chartex" xmlns:cx3="http://schemas.microsoft.com/office/drawing/2016/5/9/chartex" xmlns:cx4="http://schemas.microsoft.com/office/drawing/2016/5/10/chartex" xmlns:cx5="http://schemas.microsoft.com/office/drawing/2016/5/11/chartex" xmlns:cx6="http://schemas.microsoft.com/office/drawing/2016/5/12/chartex" xmlns:cx7="http://schemas.microsoft.com/office/drawing/2016/5/13/chartex" xmlns:cx8="http://schemas.microsoft.com/office/drawing/2016/5/14/chartex" xmlns:mc="http://schemas.openxmlformats.org/markup-compatibility/2006" xmlns:aink="http://schemas.microsoft.com/office/drawing/2016/ink" xmlns:o="urn:schemas-microsoft-com:office:office" xmlns:r="http://schemas.openxmlformats.org/officeDocument/2006/relationships" xmlns:m="http://schemas.openxmlformats.org/officeDocument/2006/math" xmlns:v="urn:schemas-microsoft-com:vml" xmlns:wp14="http://schemas.microsoft.com/office/word/2010/wordprocessingDrawing" xmlns:wp="http://schemas.openxmlformats.org/drawingml/2006/wordprocessingDrawing" xmlns:w10="urn:schemas-microsoft-com:office:word" xmlns:w="http://schemas.openxmlformats.org/wordprocessingml/2006/main" xmlns:w14="http://schemas.microsoft.com/office/word/2010/wordml" xmlns:w15="http://schemas.microsoft.com/office/word/2012/wordml" xmlns:w16se="http://schemas.microsoft.com/office/word/2015/wordml/symex" xmlns:wpg="http://schemas.microsoft.com/office/word/2010/wordprocessingGroup" xmlns:wpi="http://schemas.microsoft.com/office/word/2010/wordprocessingInk" xmlns:wne="http://schemas.microsoft.com/office/word/2006/wordml" xmlns:wps="http://schemas.microsoft.com/office/word/2010/wordprocessingShape" mc:Ignorable="w14 w15 w16se wp14">
+<w:document xmlns:wpc="http://schemas.microsoft.com/office/word/2010/wordprocessingCanvas" xmlns:cx="http://schemas.microsoft.com/office/drawing/2014/chartex" xmlns:cx1="http://schemas.microsoft.com/office/drawing/2015/9/8/chartex" xmlns:cx2="http://schemas.microsoft.com/office/drawing/2015/10/21/chartex" xmlns:cx3="http://schemas.microsoft.com/office/drawing/2016/5/9/chartex" xmlns:cx4="http://schemas.microsoft.com/office/drawing/2016/5/10/chartex" xmlns:cx5="http://schemas.microsoft.com/office/drawing/2016/5/11/chartex" xmlns:mc="http://schemas.openxmlformats.org/markup-compatibility/2006" xmlns:o="urn:schemas-microsoft-com:office:office" xmlns:r="http://schemas.openxmlformats.org/officeDocument/2006/relationships" xmlns:m="http://schemas.openxmlformats.org/officeDocument/2006/math" xmlns:v="urn:schemas-microsoft-com:vml" xmlns:wp14="http://schemas.microsoft.com/office/word/2010/wordprocessingDrawing" xmlns:wp="http://schemas.openxmlformats.org/drawingml/2006/wordprocessingDrawing" xmlns:w10="urn:schemas-microsoft-com:office:word" xmlns:w="http://schemas.openxmlformats.org/wordprocessingml/2006/main" xmlns:w14="http://schemas.microsoft.com/office/word/2010/wordml" xmlns:w15="http://schemas.microsoft.com/office/word/2012/wordml" xmlns:w16se="http://schemas.microsoft.com/office/word/2015/wordml/symex" xmlns:wpg="http://schemas.microsoft.com/office/word/2010/wordprocessingGroup" xmlns:wpi="http://schemas.microsoft.com/office/word/2010/wordprocessingInk" xmlns:wne="http://schemas.microsoft.com/office/word/2006/wordml" xmlns:wps="http://schemas.microsoft.com/office/word/2010/wordprocessingShape" mc:Ignorable="w14 w15 w16se wp14">
   <w:body>
     <w:p>
       <w:pPr>
@@ -1586,8 +1586,6 @@
       <w:r>
         <w:t>Clerk/Manager enters destination location</w:t>
       </w:r>
-      <w:bookmarkStart w:id="0" w:name="_GoBack"/>
-      <w:bookmarkEnd w:id="0"/>
     </w:p>
     <w:p>
       <w:pPr>
@@ -1879,8 +1877,45 @@
         </w:tabs>
       </w:pPr>
       <w:r>
-        <w:t>System displays event data stored in log file</w:t>
-      </w:r>
+        <w:t>System displa</w:t>
+      </w:r>
+      <w:r>
+        <w:t>ys list of stored events</w:t>
+      </w:r>
+    </w:p>
+    <w:p>
+      <w:pPr>
+        <w:pStyle w:val="BodyText"/>
+        <w:widowControl/>
+        <w:numPr>
+          <w:ilvl w:val="0"/>
+          <w:numId w:val="9"/>
+        </w:numPr>
+        <w:tabs>
+          <w:tab w:val="left" w:pos="720"/>
+        </w:tabs>
+      </w:pPr>
+      <w:r>
+        <w:t>User selects an event</w:t>
+      </w:r>
+    </w:p>
+    <w:p>
+      <w:pPr>
+        <w:pStyle w:val="BodyText"/>
+        <w:widowControl/>
+        <w:numPr>
+          <w:ilvl w:val="0"/>
+          <w:numId w:val="9"/>
+        </w:numPr>
+        <w:tabs>
+          <w:tab w:val="left" w:pos="720"/>
+        </w:tabs>
+      </w:pPr>
+      <w:r>
+        <w:t>System displays details of event</w:t>
+      </w:r>
+      <w:bookmarkStart w:id="0" w:name="_GoBack"/>
+      <w:bookmarkEnd w:id="0"/>
     </w:p>
     <w:p>
       <w:pPr>
@@ -2200,7 +2235,7 @@
 </file>
 
 <file path=word/numbering.xml><?xml version="1.0" encoding="utf-8"?>
-<w:numbering xmlns:wpc="http://schemas.microsoft.com/office/word/2010/wordprocessingCanvas" xmlns:cx="http://schemas.microsoft.com/office/drawing/2014/chartex" xmlns:cx1="http://schemas.microsoft.com/office/drawing/2015/9/8/chartex" xmlns:cx2="http://schemas.microsoft.com/office/drawing/2015/10/21/chartex" xmlns:cx3="http://schemas.microsoft.com/office/drawing/2016/5/9/chartex" xmlns:cx4="http://schemas.microsoft.com/office/drawing/2016/5/10/chartex" xmlns:cx5="http://schemas.microsoft.com/office/drawing/2016/5/11/chartex" xmlns:cx6="http://schemas.microsoft.com/office/drawing/2016/5/12/chartex" xmlns:cx7="http://schemas.microsoft.com/office/drawing/2016/5/13/chartex" xmlns:cx8="http://schemas.microsoft.com/office/drawing/2016/5/14/chartex" xmlns:mc="http://schemas.openxmlformats.org/markup-compatibility/2006" xmlns:aink="http://schemas.microsoft.com/office/drawing/2016/ink" xmlns:o="urn:schemas-microsoft-com:office:office" xmlns:r="http://schemas.openxmlformats.org/officeDocument/2006/relationships" xmlns:m="http://schemas.openxmlformats.org/officeDocument/2006/math" xmlns:v="urn:schemas-microsoft-com:vml" xmlns:wp14="http://schemas.microsoft.com/office/word/2010/wordprocessingDrawing" xmlns:wp="http://schemas.openxmlformats.org/drawingml/2006/wordprocessingDrawing" xmlns:w10="urn:schemas-microsoft-com:office:word" xmlns:w="http://schemas.openxmlformats.org/wordprocessingml/2006/main" xmlns:w14="http://schemas.microsoft.com/office/word/2010/wordml" xmlns:w15="http://schemas.microsoft.com/office/word/2012/wordml" xmlns:w16se="http://schemas.microsoft.com/office/word/2015/wordml/symex" xmlns:wpg="http://schemas.microsoft.com/office/word/2010/wordprocessingGroup" xmlns:wpi="http://schemas.microsoft.com/office/word/2010/wordprocessingInk" xmlns:wne="http://schemas.microsoft.com/office/word/2006/wordml" xmlns:wps="http://schemas.microsoft.com/office/word/2010/wordprocessingShape" mc:Ignorable="w14 w15 w16se wp14">
+<w:numbering xmlns:wpc="http://schemas.microsoft.com/office/word/2010/wordprocessingCanvas" xmlns:cx="http://schemas.microsoft.com/office/drawing/2014/chartex" xmlns:cx1="http://schemas.microsoft.com/office/drawing/2015/9/8/chartex" xmlns:cx2="http://schemas.microsoft.com/office/drawing/2015/10/21/chartex" xmlns:cx3="http://schemas.microsoft.com/office/drawing/2016/5/9/chartex" xmlns:cx4="http://schemas.microsoft.com/office/drawing/2016/5/10/chartex" xmlns:cx5="http://schemas.microsoft.com/office/drawing/2016/5/11/chartex" xmlns:mc="http://schemas.openxmlformats.org/markup-compatibility/2006" xmlns:o="urn:schemas-microsoft-com:office:office" xmlns:r="http://schemas.openxmlformats.org/officeDocument/2006/relationships" xmlns:m="http://schemas.openxmlformats.org/officeDocument/2006/math" xmlns:v="urn:schemas-microsoft-com:vml" xmlns:wp14="http://schemas.microsoft.com/office/word/2010/wordprocessingDrawing" xmlns:wp="http://schemas.openxmlformats.org/drawingml/2006/wordprocessingDrawing" xmlns:w10="urn:schemas-microsoft-com:office:word" xmlns:w="http://schemas.openxmlformats.org/wordprocessingml/2006/main" xmlns:w14="http://schemas.microsoft.com/office/word/2010/wordml" xmlns:w15="http://schemas.microsoft.com/office/word/2012/wordml" xmlns:w16se="http://schemas.microsoft.com/office/word/2015/wordml/symex" xmlns:wpg="http://schemas.microsoft.com/office/word/2010/wordprocessingGroup" xmlns:wpi="http://schemas.microsoft.com/office/word/2010/wordprocessingInk" xmlns:wne="http://schemas.microsoft.com/office/word/2006/wordml" xmlns:wps="http://schemas.microsoft.com/office/word/2010/wordprocessingShape" mc:Ignorable="w14 w15 w16se wp14">
   <w:abstractNum w:abstractNumId="0" w15:restartNumberingAfterBreak="0">
     <w:nsid w:val="00641C55"/>
     <w:multiLevelType w:val="hybridMultilevel"/>

</xml_diff>